<commit_message>
cessation de l'expérience professionnelle et ajout du premier témoignage
</commit_message>
<xml_diff>
--- a/assets/CV Vinicius Machado.docx
+++ b/assets/CV Vinicius Machado.docx
@@ -2373,6 +2373,34 @@
               <w:t>Responsable de la maintenance du système existant de la société et de l'ajout de nouvelles fonctionnalités</w:t>
             </w:r>
           </w:p>
+          <w:p>
+            <w:pPr>
+              <w:pStyle w:val="PargrafodaLista"/>
+              <w:numPr>
+                <w:ilvl w:val="0"/>
+                <w:numId w:val="11"/>
+              </w:numPr>
+              <w:ind w:left="517" w:hanging="157"/>
+              <w:rPr>
+                <w:lang w:val="fr-FR"/>
+              </w:rPr>
+            </w:pPr>
+            <w:r>
+              <w:rPr>
+                <w:lang w:val="fr-FR"/>
+              </w:rPr>
+              <w:t>Aider le reste de l'équipe à maintenir le niveau technique du système et à résoudre les problèmes éventuels</w:t>
+            </w:r>
+          </w:p>
+          <w:p>
+            <w:pPr>
+              <w:pStyle w:val="PargrafodaLista"/>
+              <w:ind w:left="517"/>
+              <w:rPr>
+                <w:lang w:val="fr-FR"/>
+              </w:rPr>
+            </w:pPr>
+          </w:p>
         </w:tc>
       </w:tr>
       <w:tr>
@@ -2436,22 +2464,13 @@
               <w:t xml:space="preserve"> et 201</w:t>
             </w:r>
             <w:r>
-              <w:t>7, Visual Studio Code</w:t>
-            </w:r>
-            <w:r>
-              <w:t xml:space="preserve">, </w:t>
-            </w:r>
-            <w:r>
-              <w:t>Bootstrap, JavaScript, Jquery, TypeScript, MongoDB, NodeJS,</w:t>
+              <w:t>7, Visual Studio Code, Bootstrap, JavaScript, Jquery, TypeScript, MongoDB, NodeJS,</w:t>
             </w:r>
             <w:r>
               <w:t xml:space="preserve"> </w:t>
             </w:r>
             <w:r>
-              <w:t>Android Studio, Java</w:t>
-            </w:r>
-            <w:r>
-              <w:t>,SQLite, Room Persistence Library,GreenDao, RetroFit2, Butter Knife, Dagger2, Material Desing.</w:t>
+              <w:t>Android Studio, Java,SQLite, Room Persistence Library,GreenDao, RetroFit2, Butter Knife, Dagger2, Material Desing.</w:t>
             </w:r>
           </w:p>
         </w:tc>
@@ -2789,104 +2808,15 @@
           </w:tcPr>
           <w:p>
             <w:pPr>
-              <w:jc w:val="both"/>
-              <w:rPr>
-                <w:lang w:val="fr-FR"/>
-              </w:rPr>
-            </w:pPr>
-            <w:r>
-              <w:rPr>
-                <w:lang w:val="fr-FR"/>
-              </w:rPr>
-              <w:t>La Régie des rentes</w:t>
-            </w:r>
-            <w:r>
-              <w:rPr>
-                <w:lang w:val="fr-FR"/>
-              </w:rPr>
-              <w:t xml:space="preserve"> du Québec</w:t>
-            </w:r>
-            <w:r>
-              <w:rPr>
-                <w:lang w:val="fr-FR"/>
-              </w:rPr>
-              <w:t xml:space="preserve"> a développé une plateforme intermédiaire (PFI) complexe qui permet aux utilisateurs d’analyser les données des dossiers. Ce système travail</w:t>
-            </w:r>
-            <w:r>
-              <w:rPr>
-                <w:lang w:val="fr-FR"/>
-              </w:rPr>
-              <w:t xml:space="preserve">le </w:t>
-            </w:r>
-            <w:r>
-              <w:rPr>
-                <w:lang w:val="fr-FR"/>
-              </w:rPr>
-              <w:t>conjointement avec la plateforme centrale (PFC).</w:t>
-            </w:r>
-            <w:r>
-              <w:rPr>
-                <w:lang w:val="fr-FR"/>
-              </w:rPr>
-              <w:t xml:space="preserve"> Les systèmes de la PFI fonctionnent dans une architecture découpée en composants. Entre ces composants il y a les trava</w:t>
-            </w:r>
-            <w:r>
-              <w:rPr>
-                <w:lang w:val="fr-FR"/>
-              </w:rPr>
-              <w:t>ux</w:t>
-            </w:r>
-            <w:r>
-              <w:rPr>
-                <w:lang w:val="fr-FR"/>
-              </w:rPr>
-              <w:t xml:space="preserve"> en LOT, composants d’architecture commune, composants d’affaires, composants organiques entre autres.</w:t>
-            </w:r>
-          </w:p>
-          <w:p>
-            <w:pPr>
-              <w:jc w:val="both"/>
-              <w:rPr>
-                <w:lang w:val="fr-FR"/>
-              </w:rPr>
-            </w:pPr>
-            <w:r>
-              <w:rPr>
-                <w:lang w:val="fr-FR"/>
-              </w:rPr>
-              <w:t>Le mandat consistait à réaliser différents travaux liés aux infrastructures d'essais pour la plateforme centrale et intermédiaire.</w:t>
-            </w:r>
-          </w:p>
-          <w:p>
-            <w:pPr>
-              <w:jc w:val="both"/>
-              <w:rPr>
-                <w:lang w:val="fr-FR"/>
-              </w:rPr>
-            </w:pPr>
-            <w:r>
-              <w:rPr>
-                <w:lang w:val="fr-FR"/>
-              </w:rPr>
-              <w:t>Mes activités</w:t>
-            </w:r>
-            <w:r>
-              <w:rPr>
-                <w:lang w:val="fr-FR"/>
-              </w:rPr>
-              <w:t xml:space="preserve"> </w:t>
-            </w:r>
-            <w:r>
-              <w:rPr>
-                <w:lang w:val="fr-FR"/>
-              </w:rPr>
-              <w:t>liées</w:t>
-            </w:r>
-            <w:r>
-              <w:rPr>
-                <w:lang w:val="fr-FR"/>
-              </w:rPr>
-              <w:t xml:space="preserve"> au système d’essais de la plateforme intermédiaire (PFI) :</w:t>
+              <w:rPr>
+                <w:lang w:val="fr-FR"/>
+              </w:rPr>
+            </w:pPr>
+            <w:r>
+              <w:rPr>
+                <w:lang w:val="fr-FR"/>
+              </w:rPr>
+              <w:t>De retour à Perseus, j’ai occupé le poste de responsable technique de l’équipe qui s’occupait de la partie de la gestion pédagogique du système. Et eu comme activités principales:</w:t>
             </w:r>
           </w:p>
           <w:p>
@@ -2905,25 +2835,7 @@
               <w:rPr>
                 <w:lang w:val="fr-FR"/>
               </w:rPr>
-              <w:t>A</w:t>
-            </w:r>
-            <w:r>
-              <w:rPr>
-                <w:lang w:val="fr-FR"/>
-              </w:rPr>
-              <w:t>ctualiser les</w:t>
-            </w:r>
-            <w:r>
-              <w:rPr>
-                <w:lang w:val="fr-FR"/>
-              </w:rPr>
-              <w:t xml:space="preserve"> composants qui font partie de l’architecture</w:t>
-            </w:r>
-            <w:r>
-              <w:rPr>
-                <w:lang w:val="fr-FR"/>
-              </w:rPr>
-              <w:t xml:space="preserve"> du système d’essais sur la PFI</w:t>
+              <w:t>Effectuer la migration du système développé par Delphi vers la nouvelle architecture Silvelight</w:t>
             </w:r>
           </w:p>
           <w:p>
@@ -2942,71 +2854,7 @@
               <w:rPr>
                 <w:lang w:val="fr-FR"/>
               </w:rPr>
-              <w:t>A</w:t>
-            </w:r>
-            <w:r>
-              <w:rPr>
-                <w:lang w:val="fr-FR"/>
-              </w:rPr>
-              <w:t>nalyser les opportunités d’automatiser le processus d’essais et la comparaison des résultats dans les différents modes de traitements :</w:t>
-            </w:r>
-          </w:p>
-          <w:p>
-            <w:pPr>
-              <w:pStyle w:val="PargrafodaLista"/>
-              <w:numPr>
-                <w:ilvl w:val="2"/>
-                <w:numId w:val="12"/>
-              </w:numPr>
-              <w:ind w:left="877"/>
-              <w:rPr>
-                <w:lang w:val="fr-FR"/>
-              </w:rPr>
-            </w:pPr>
-            <w:r>
-              <w:rPr>
-                <w:lang w:val="fr-FR"/>
-              </w:rPr>
-              <w:t>Interactif (direct)</w:t>
-            </w:r>
-          </w:p>
-          <w:p>
-            <w:pPr>
-              <w:pStyle w:val="PargrafodaLista"/>
-              <w:numPr>
-                <w:ilvl w:val="2"/>
-                <w:numId w:val="12"/>
-              </w:numPr>
-              <w:ind w:left="877"/>
-              <w:rPr>
-                <w:lang w:val="fr-FR"/>
-              </w:rPr>
-            </w:pPr>
-            <w:r>
-              <w:rPr>
-                <w:lang w:val="fr-FR"/>
-              </w:rPr>
-              <w:lastRenderedPageBreak/>
-              <w:t>Différé (lot)</w:t>
-            </w:r>
-          </w:p>
-          <w:p>
-            <w:pPr>
-              <w:pStyle w:val="PargrafodaLista"/>
-              <w:numPr>
-                <w:ilvl w:val="2"/>
-                <w:numId w:val="12"/>
-              </w:numPr>
-              <w:ind w:left="877"/>
-              <w:rPr>
-                <w:lang w:val="fr-FR"/>
-              </w:rPr>
-            </w:pPr>
-            <w:r>
-              <w:rPr>
-                <w:lang w:val="fr-FR"/>
-              </w:rPr>
-              <w:t>Web</w:t>
+              <w:t>Développez de nouvelles fonctionnalités à intégrer au système, en passant par toutes les étapes, de l'analyse au prototypage, en passant par l'exécution</w:t>
             </w:r>
           </w:p>
           <w:p>
@@ -3025,733 +2873,17 @@
               <w:rPr>
                 <w:lang w:val="fr-FR"/>
               </w:rPr>
-              <w:t>R</w:t>
-            </w:r>
-            <w:r>
-              <w:rPr>
-                <w:lang w:val="fr-FR"/>
-              </w:rPr>
-              <w:t>éaliser les travaux d’analyse organique, de réalisation technique et les essais</w:t>
-            </w:r>
-            <w:r>
-              <w:rPr>
-                <w:lang w:val="fr-FR"/>
-              </w:rPr>
-              <w:t> : unitaires et fonctionnels</w:t>
-            </w:r>
-            <w:r>
-              <w:rPr>
-                <w:lang w:val="fr-FR"/>
-              </w:rPr>
-              <w:t>. Entretenir et créer les composants de la plateforme</w:t>
+              <w:t>Aider le reste de l'équipe à maintenir le niveau technique du système et à résoudre les problèmes éventuels</w:t>
             </w:r>
           </w:p>
           <w:p>
             <w:pPr>
               <w:pStyle w:val="PargrafodaLista"/>
-              <w:numPr>
-                <w:ilvl w:val="0"/>
-                <w:numId w:val="11"/>
-              </w:numPr>
-              <w:ind w:left="517" w:hanging="157"/>
-              <w:rPr>
-                <w:lang w:val="fr-FR"/>
-              </w:rPr>
-            </w:pPr>
-            <w:r>
-              <w:rPr>
-                <w:lang w:val="fr-FR"/>
-              </w:rPr>
-              <w:t>A</w:t>
-            </w:r>
-            <w:r>
-              <w:rPr>
-                <w:lang w:val="fr-FR"/>
-              </w:rPr>
-              <w:t xml:space="preserve">ssurer l’évolution des systèmes d’essais de la </w:t>
-            </w:r>
-            <w:r>
-              <w:rPr>
-                <w:lang w:val="fr-FR"/>
-              </w:rPr>
-              <w:t>PFI</w:t>
-            </w:r>
-            <w:r>
-              <w:rPr>
-                <w:lang w:val="fr-FR"/>
-              </w:rPr>
-              <w:t xml:space="preserve"> </w:t>
-            </w:r>
-          </w:p>
-          <w:p>
-            <w:pPr>
-              <w:pStyle w:val="PargrafodaLista"/>
-              <w:numPr>
-                <w:ilvl w:val="0"/>
-                <w:numId w:val="11"/>
-              </w:numPr>
-              <w:ind w:left="517" w:hanging="157"/>
-              <w:rPr>
-                <w:lang w:val="fr-FR"/>
-              </w:rPr>
-            </w:pPr>
-            <w:r>
-              <w:rPr>
-                <w:lang w:val="fr-FR"/>
-              </w:rPr>
-              <w:t>F</w:t>
-            </w:r>
-            <w:r>
-              <w:rPr>
-                <w:lang w:val="fr-FR"/>
-              </w:rPr>
-              <w:t>aire évoluer les essais transitoires pour le projet de migration technologique applicative</w:t>
-            </w:r>
-          </w:p>
-          <w:p>
-            <w:pPr>
-              <w:pStyle w:val="PargrafodaLista"/>
-              <w:numPr>
-                <w:ilvl w:val="0"/>
-                <w:numId w:val="11"/>
-              </w:numPr>
-              <w:ind w:left="517" w:hanging="157"/>
-              <w:rPr>
-                <w:lang w:val="fr-FR"/>
-              </w:rPr>
-            </w:pPr>
-            <w:r>
-              <w:rPr>
-                <w:lang w:val="fr-FR"/>
-              </w:rPr>
-              <w:t>F</w:t>
-            </w:r>
-            <w:r>
-              <w:rPr>
-                <w:lang w:val="fr-FR"/>
-              </w:rPr>
-              <w:t>aire évoluer les solutions d’outils d’essais en maintenant la performance de façon adéquate (outils de mes</w:t>
-            </w:r>
-            <w:r>
-              <w:rPr>
-                <w:lang w:val="fr-FR"/>
-              </w:rPr>
-              <w:t>ure et suivi de la performance)</w:t>
-            </w:r>
-          </w:p>
-          <w:p>
-            <w:pPr>
-              <w:pStyle w:val="PargrafodaLista"/>
-              <w:numPr>
-                <w:ilvl w:val="0"/>
-                <w:numId w:val="11"/>
-              </w:numPr>
-              <w:ind w:left="517" w:hanging="157"/>
-              <w:rPr>
-                <w:lang w:val="fr-FR"/>
-              </w:rPr>
-            </w:pPr>
-            <w:r>
-              <w:rPr>
-                <w:lang w:val="fr-FR"/>
-              </w:rPr>
-              <w:t>A</w:t>
-            </w:r>
-            <w:r>
-              <w:rPr>
-                <w:lang w:val="fr-FR"/>
-              </w:rPr>
-              <w:t>dapter les infrastructures et effectuer des essais lors des changements de version des produits, de version des logi</w:t>
-            </w:r>
-            <w:r>
-              <w:rPr>
-                <w:lang w:val="fr-FR"/>
-              </w:rPr>
-              <w:t>ciels, du système exploitation, et autres</w:t>
-            </w:r>
-          </w:p>
-          <w:p>
-            <w:pPr>
-              <w:pStyle w:val="PargrafodaLista"/>
-              <w:numPr>
-                <w:ilvl w:val="0"/>
-                <w:numId w:val="11"/>
-              </w:numPr>
-              <w:ind w:left="517" w:hanging="157"/>
-              <w:rPr>
-                <w:lang w:val="fr-FR"/>
-              </w:rPr>
-            </w:pPr>
-            <w:r>
-              <w:rPr>
-                <w:lang w:val="fr-FR"/>
-              </w:rPr>
-              <w:t>R</w:t>
-            </w:r>
-            <w:r>
-              <w:rPr>
-                <w:lang w:val="fr-FR"/>
-              </w:rPr>
-              <w:t>édiger ou modifier les devis d</w:t>
-            </w:r>
-            <w:r>
-              <w:rPr>
-                <w:lang w:val="fr-FR"/>
-              </w:rPr>
-              <w:t>’essais du système d’essais PFI</w:t>
-            </w:r>
-          </w:p>
-          <w:p>
-            <w:pPr>
-              <w:pStyle w:val="PargrafodaLista"/>
-              <w:numPr>
-                <w:ilvl w:val="0"/>
-                <w:numId w:val="11"/>
-              </w:numPr>
-              <w:ind w:left="517" w:hanging="157"/>
-              <w:rPr>
-                <w:lang w:val="fr-FR"/>
-              </w:rPr>
-            </w:pPr>
-            <w:r>
-              <w:rPr>
-                <w:lang w:val="fr-FR"/>
-              </w:rPr>
-              <w:t>I</w:t>
-            </w:r>
-            <w:r>
-              <w:rPr>
-                <w:lang w:val="fr-FR"/>
-              </w:rPr>
-              <w:t>mplanter, de façon progressive, les changements dans les environnements de développement et de production, et assurer le support</w:t>
-            </w:r>
-          </w:p>
-          <w:p>
-            <w:pPr>
-              <w:pStyle w:val="PargrafodaLista"/>
-              <w:numPr>
-                <w:ilvl w:val="0"/>
-                <w:numId w:val="11"/>
-              </w:numPr>
-              <w:ind w:left="517" w:hanging="157"/>
-              <w:rPr>
-                <w:lang w:val="fr-FR"/>
-              </w:rPr>
-            </w:pPr>
-            <w:r>
-              <w:rPr>
-                <w:lang w:val="fr-FR"/>
-              </w:rPr>
-              <w:t>C</w:t>
-            </w:r>
-            <w:r>
-              <w:rPr>
-                <w:lang w:val="fr-FR"/>
-              </w:rPr>
-              <w:t>oncevoir et mettre à jour les guides d’utilisation, les gabarits de programmation</w:t>
-            </w:r>
-            <w:r>
-              <w:rPr>
-                <w:lang w:val="fr-FR"/>
-              </w:rPr>
-              <w:t>, les dossiers fonctionnels et les prototypes</w:t>
-            </w:r>
-          </w:p>
-          <w:p>
-            <w:pPr>
-              <w:pStyle w:val="PargrafodaLista"/>
-              <w:numPr>
-                <w:ilvl w:val="0"/>
-                <w:numId w:val="11"/>
-              </w:numPr>
-              <w:ind w:left="517" w:hanging="157"/>
-              <w:rPr>
-                <w:lang w:val="fr-FR"/>
-              </w:rPr>
-            </w:pPr>
-            <w:r>
-              <w:rPr>
-                <w:lang w:val="fr-FR"/>
-              </w:rPr>
-              <w:t xml:space="preserve">Participer des formations </w:t>
-            </w:r>
-            <w:r>
-              <w:rPr>
-                <w:lang w:val="fr-FR"/>
-              </w:rPr>
-              <w:t xml:space="preserve">en </w:t>
-            </w:r>
-            <w:r>
-              <w:rPr>
-                <w:lang w:val="fr-FR"/>
-              </w:rPr>
-              <w:t xml:space="preserve">interne de l’architecture de développement </w:t>
-            </w:r>
-          </w:p>
-          <w:p>
-            <w:pPr>
-              <w:pStyle w:val="PargrafodaLista"/>
-              <w:numPr>
-                <w:ilvl w:val="0"/>
-                <w:numId w:val="11"/>
-              </w:numPr>
-              <w:ind w:left="517" w:hanging="157"/>
-              <w:rPr>
-                <w:lang w:val="fr-FR"/>
-              </w:rPr>
-            </w:pPr>
-            <w:r>
-              <w:rPr>
-                <w:lang w:val="fr-FR"/>
-              </w:rPr>
-              <w:t>S</w:t>
-            </w:r>
-            <w:r>
-              <w:rPr>
-                <w:lang w:val="fr-FR"/>
-              </w:rPr>
-              <w:t>outenir les projets de transformation s</w:t>
-            </w:r>
-            <w:r>
-              <w:rPr>
-                <w:lang w:val="fr-FR"/>
-              </w:rPr>
-              <w:t>elon les nouvelles orientations</w:t>
-            </w:r>
-          </w:p>
-          <w:p>
-            <w:pPr>
-              <w:pStyle w:val="PargrafodaLista"/>
-              <w:numPr>
-                <w:ilvl w:val="0"/>
-                <w:numId w:val="11"/>
-              </w:numPr>
-              <w:ind w:left="517" w:hanging="157"/>
-              <w:rPr>
-                <w:lang w:val="fr-FR"/>
-              </w:rPr>
-            </w:pPr>
-            <w:r>
-              <w:rPr>
-                <w:lang w:val="fr-FR"/>
-              </w:rPr>
-              <w:t>R</w:t>
-            </w:r>
-            <w:r>
-              <w:rPr>
-                <w:lang w:val="fr-FR"/>
-              </w:rPr>
-              <w:t>éaliser des études sur les besoins des nouveau</w:t>
-            </w:r>
-            <w:r>
-              <w:rPr>
-                <w:lang w:val="fr-FR"/>
-              </w:rPr>
-              <w:t>x systèmes au niveau des essais</w:t>
-            </w:r>
-          </w:p>
-          <w:p>
-            <w:pPr>
-              <w:pStyle w:val="PargrafodaLista"/>
-              <w:numPr>
-                <w:ilvl w:val="0"/>
-                <w:numId w:val="11"/>
-              </w:numPr>
-              <w:ind w:left="517" w:hanging="157"/>
-              <w:jc w:val="both"/>
-              <w:rPr>
-                <w:lang w:val="fr-FR"/>
-              </w:rPr>
-            </w:pPr>
-            <w:r>
-              <w:rPr>
-                <w:lang w:val="fr-FR"/>
-              </w:rPr>
-              <w:t>Participer aux différents biens livrables internes de la Régie et ceux de l’intégrateur dans le cadre du projet de migration technologique applicative</w:t>
-            </w:r>
-          </w:p>
-          <w:p>
-            <w:pPr>
-              <w:jc w:val="both"/>
-              <w:rPr>
-                <w:lang w:val="fr-FR"/>
-              </w:rPr>
-            </w:pPr>
-            <w:r>
-              <w:rPr>
-                <w:lang w:val="fr-FR"/>
-              </w:rPr>
-              <w:t>Aussitôt que le mandat était comme analyste</w:t>
-            </w:r>
-            <w:r>
-              <w:rPr>
-                <w:lang w:val="fr-FR"/>
-              </w:rPr>
-              <w:t>-</w:t>
-            </w:r>
-            <w:r>
-              <w:rPr>
-                <w:lang w:val="fr-FR"/>
-              </w:rPr>
-              <w:t>programmeur</w:t>
-            </w:r>
-            <w:r>
-              <w:rPr>
-                <w:lang w:val="fr-FR"/>
-              </w:rPr>
-              <w:t xml:space="preserve">, </w:t>
-            </w:r>
-            <w:r>
-              <w:rPr>
-                <w:lang w:val="fr-FR"/>
-              </w:rPr>
-              <w:t>j’</w:t>
-            </w:r>
-            <w:r>
-              <w:rPr>
-                <w:lang w:val="fr-FR"/>
-              </w:rPr>
-              <w:t>exécut</w:t>
-            </w:r>
-            <w:r>
-              <w:rPr>
-                <w:lang w:val="fr-FR"/>
-              </w:rPr>
-              <w:t>ais</w:t>
-            </w:r>
-            <w:r>
-              <w:rPr>
-                <w:lang w:val="fr-FR"/>
-              </w:rPr>
-              <w:t xml:space="preserve"> les tâches d’analyste organique et analyste fonctionnel. Au niveau de l’analyse organique </w:t>
-            </w:r>
-            <w:r>
-              <w:rPr>
-                <w:lang w:val="fr-FR"/>
-              </w:rPr>
-              <w:t xml:space="preserve">j’ai eu la chance de </w:t>
-            </w:r>
-            <w:r>
-              <w:rPr>
-                <w:lang w:val="fr-FR"/>
-              </w:rPr>
-              <w:t>propos</w:t>
-            </w:r>
-            <w:r>
-              <w:rPr>
-                <w:lang w:val="fr-FR"/>
-              </w:rPr>
-              <w:t>er</w:t>
-            </w:r>
-            <w:r>
-              <w:rPr>
-                <w:lang w:val="fr-FR"/>
-              </w:rPr>
-              <w:t xml:space="preserve"> la création des composants communs</w:t>
-            </w:r>
-            <w:r>
-              <w:rPr>
-                <w:lang w:val="fr-FR"/>
-              </w:rPr>
-              <w:t>, et de bien faire le développement,</w:t>
-            </w:r>
-            <w:r>
-              <w:rPr>
-                <w:lang w:val="fr-FR"/>
-              </w:rPr>
-              <w:t xml:space="preserve"> et de l’amélioration des outils développeurs de la Régie. Cette approche</w:t>
-            </w:r>
-            <w:r>
-              <w:rPr>
-                <w:lang w:val="fr-FR"/>
-              </w:rPr>
-              <w:t xml:space="preserve"> </w:t>
-            </w:r>
-            <w:r>
-              <w:rPr>
-                <w:lang w:val="fr-FR"/>
-              </w:rPr>
-              <w:t>m’</w:t>
-            </w:r>
-            <w:r>
-              <w:rPr>
-                <w:lang w:val="fr-FR"/>
-              </w:rPr>
-              <w:t xml:space="preserve">a permis de perfectionner </w:t>
-            </w:r>
-            <w:r>
-              <w:rPr>
-                <w:lang w:val="fr-FR"/>
-              </w:rPr>
-              <w:t>des</w:t>
-            </w:r>
-            <w:r>
-              <w:rPr>
-                <w:lang w:val="fr-FR"/>
-              </w:rPr>
-              <w:t xml:space="preserve"> expertises en développement</w:t>
-            </w:r>
-            <w:r>
-              <w:rPr>
-                <w:lang w:val="fr-FR"/>
-              </w:rPr>
-              <w:t xml:space="preserve"> et analyse organique</w:t>
-            </w:r>
-            <w:r>
-              <w:rPr>
-                <w:lang w:val="fr-FR"/>
-              </w:rPr>
-              <w:t xml:space="preserve"> et d’a</w:t>
-            </w:r>
-            <w:r>
-              <w:rPr>
-                <w:lang w:val="fr-FR"/>
-              </w:rPr>
-              <w:t>jouter</w:t>
-            </w:r>
-            <w:r>
-              <w:rPr>
-                <w:lang w:val="fr-FR"/>
-              </w:rPr>
-              <w:t xml:space="preserve"> </w:t>
-            </w:r>
-            <w:r>
-              <w:rPr>
-                <w:lang w:val="fr-FR"/>
-              </w:rPr>
-              <w:t xml:space="preserve">de </w:t>
-            </w:r>
-            <w:r>
-              <w:rPr>
-                <w:lang w:val="fr-FR"/>
-              </w:rPr>
-              <w:t xml:space="preserve">connaissances en architecture organique.  </w:t>
-            </w:r>
-          </w:p>
-          <w:p>
-            <w:pPr>
-              <w:jc w:val="both"/>
-              <w:rPr>
-                <w:lang w:val="fr-FR"/>
-              </w:rPr>
-            </w:pPr>
-            <w:r>
-              <w:rPr>
-                <w:lang w:val="fr-FR"/>
-              </w:rPr>
-              <w:t xml:space="preserve">Formations </w:t>
-            </w:r>
-            <w:r>
-              <w:rPr>
-                <w:lang w:val="fr-FR"/>
-              </w:rPr>
-              <w:t xml:space="preserve">en </w:t>
-            </w:r>
-            <w:r>
-              <w:rPr>
-                <w:lang w:val="fr-FR"/>
-              </w:rPr>
-              <w:t>interne</w:t>
-            </w:r>
-            <w:r>
-              <w:rPr>
-                <w:lang w:val="fr-FR"/>
-              </w:rPr>
-              <w:t> :</w:t>
-            </w:r>
-          </w:p>
-          <w:p>
-            <w:pPr>
-              <w:pStyle w:val="PargrafodaLista"/>
-              <w:numPr>
-                <w:ilvl w:val="0"/>
-                <w:numId w:val="11"/>
-              </w:numPr>
-              <w:ind w:left="517" w:hanging="157"/>
-              <w:rPr>
-                <w:lang w:val="fr-FR"/>
-              </w:rPr>
-            </w:pPr>
-            <w:r>
-              <w:rPr>
-                <w:lang w:val="fr-FR"/>
-              </w:rPr>
-              <w:t>A</w:t>
-            </w:r>
-            <w:r>
-              <w:rPr>
-                <w:lang w:val="fr-FR"/>
-              </w:rPr>
-              <w:t xml:space="preserve">rchitecture organique orientée </w:t>
-            </w:r>
-            <w:r>
-              <w:rPr>
-                <w:lang w:val="fr-FR"/>
-              </w:rPr>
-              <w:t xml:space="preserve">à </w:t>
-            </w:r>
-            <w:r>
-              <w:rPr>
-                <w:lang w:val="fr-FR"/>
-              </w:rPr>
-              <w:t>analyse d’impact</w:t>
-            </w:r>
-            <w:r>
-              <w:rPr>
-                <w:lang w:val="fr-FR"/>
-              </w:rPr>
-              <w:t>s – 2h</w:t>
-            </w:r>
-          </w:p>
-          <w:p>
-            <w:pPr>
-              <w:pStyle w:val="PargrafodaLista"/>
-              <w:numPr>
-                <w:ilvl w:val="0"/>
-                <w:numId w:val="11"/>
-              </w:numPr>
-              <w:ind w:left="517" w:hanging="157"/>
-              <w:rPr>
-                <w:lang w:val="fr-FR"/>
-              </w:rPr>
-            </w:pPr>
-            <w:r>
-              <w:rPr>
-                <w:lang w:val="fr-FR"/>
-              </w:rPr>
-              <w:t xml:space="preserve">Outils : </w:t>
-            </w:r>
-            <w:r>
-              <w:rPr>
-                <w:lang w:val="fr-FR"/>
-              </w:rPr>
-              <w:t>Telerik JustDecompile, NDepend et Visual NDepend</w:t>
-            </w:r>
-            <w:r>
-              <w:rPr>
-                <w:lang w:val="fr-FR"/>
-              </w:rPr>
-              <w:t xml:space="preserve"> </w:t>
-            </w:r>
-          </w:p>
-          <w:p>
-            <w:pPr>
-              <w:pStyle w:val="PargrafodaLista"/>
-              <w:numPr>
-                <w:ilvl w:val="0"/>
-                <w:numId w:val="11"/>
-              </w:numPr>
-              <w:ind w:left="517" w:hanging="157"/>
-              <w:rPr>
-                <w:lang w:val="fr-FR"/>
-              </w:rPr>
-            </w:pPr>
-            <w:r>
-              <w:rPr>
-                <w:lang w:val="fr-FR"/>
-              </w:rPr>
-              <w:t>Architecture organique AOS – 2h30</w:t>
-            </w:r>
-          </w:p>
-          <w:p>
-            <w:pPr>
-              <w:pStyle w:val="PargrafodaLista"/>
-              <w:numPr>
-                <w:ilvl w:val="0"/>
-                <w:numId w:val="11"/>
-              </w:numPr>
-              <w:ind w:left="517" w:hanging="157"/>
-              <w:rPr>
-                <w:lang w:val="fr-FR"/>
-              </w:rPr>
-            </w:pPr>
-            <w:r>
-              <w:rPr>
-                <w:lang w:val="fr-FR"/>
-              </w:rPr>
-              <w:t>Architecture en trois tiers, services client/serveur et bonnes pratiques</w:t>
-            </w:r>
-          </w:p>
-          <w:p>
-            <w:pPr>
-              <w:pStyle w:val="PargrafodaLista"/>
-              <w:numPr>
-                <w:ilvl w:val="0"/>
-                <w:numId w:val="11"/>
-              </w:numPr>
-              <w:ind w:left="517" w:hanging="157"/>
-              <w:rPr>
-                <w:lang w:val="fr-FR"/>
-              </w:rPr>
-            </w:pPr>
-            <w:r>
-              <w:rPr>
-                <w:lang w:val="fr-FR"/>
-              </w:rPr>
-              <w:t>Traitements lot et chaines OOTI (</w:t>
-            </w:r>
-            <w:r>
-              <w:rPr>
-                <w:lang w:val="fr-FR"/>
-              </w:rPr>
-              <w:t>outil d’ordonnancement des tâches informatiques</w:t>
-            </w:r>
-            <w:r>
-              <w:rPr>
-                <w:lang w:val="fr-FR"/>
-              </w:rPr>
-              <w:t>) – 7h</w:t>
-            </w:r>
-          </w:p>
-          <w:p>
-            <w:pPr>
-              <w:pStyle w:val="PargrafodaLista"/>
-              <w:numPr>
-                <w:ilvl w:val="0"/>
-                <w:numId w:val="11"/>
-              </w:numPr>
-              <w:ind w:left="517" w:hanging="157"/>
-              <w:rPr>
-                <w:lang w:val="fr-FR"/>
-              </w:rPr>
-            </w:pPr>
-            <w:r>
-              <w:rPr>
-                <w:lang w:val="fr-FR"/>
-              </w:rPr>
-              <w:t xml:space="preserve">Formation </w:t>
-            </w:r>
-            <w:r>
-              <w:rPr>
-                <w:lang w:val="fr-FR"/>
-              </w:rPr>
-              <w:t>projet de migration technologique applicative</w:t>
-            </w:r>
-            <w:r>
-              <w:rPr>
-                <w:lang w:val="fr-FR"/>
-              </w:rPr>
-              <w:t xml:space="preserve"> (MTA) – 4h</w:t>
-            </w:r>
-          </w:p>
-          <w:p>
-            <w:pPr>
-              <w:pStyle w:val="PargrafodaLista"/>
-              <w:numPr>
-                <w:ilvl w:val="0"/>
-                <w:numId w:val="11"/>
-              </w:numPr>
-              <w:ind w:left="517" w:hanging="157"/>
-              <w:rPr>
-                <w:b/>
-              </w:rPr>
-            </w:pPr>
-            <w:r>
-              <w:rPr>
-                <w:lang w:val="fr-FR"/>
-              </w:rPr>
-              <w:t>Transformation des applications et données COBOL vers la PFI (.NET)</w:t>
-            </w:r>
+              <w:ind w:left="517"/>
+              <w:rPr>
+                <w:lang w:val="fr-FR"/>
+              </w:rPr>
+            </w:pPr>
           </w:p>
         </w:tc>
       </w:tr>
@@ -3790,43 +2922,31 @@
               <w:jc w:val="both"/>
             </w:pPr>
             <w:r>
-              <w:t xml:space="preserve">Antidote 8, Architecture trois </w:t>
-            </w:r>
-            <w:r>
-              <w:t>tiers, Business Objects, MS SharePoint 2013, MS SQL Server 2008, MS SQL Server Management Studio (SSMS) 2012, MS Visual Basic .Net, MS Visual Studio .Net 2010 et 2015,</w:t>
-            </w:r>
-            <w:r>
-              <w:t xml:space="preserve"> Telerik JustDecompile, NDepend, Visual NDepend,</w:t>
-            </w:r>
-            <w:r>
-              <w:t xml:space="preserve"> Notepad++,</w:t>
-            </w:r>
-            <w:r>
-              <w:t xml:space="preserve"> UniViewer,</w:t>
-            </w:r>
-            <w:r>
-              <w:t xml:space="preserve"> XML, </w:t>
-            </w:r>
-            <w:r>
-              <w:t>Optim 9, Plateforme client-serveur, Plateforme intermédiaire, SQL DB2, Subversion (SVN), UniViewer Web Console, Windows Forms, Xceed Components</w:t>
-            </w:r>
-            <w:r>
-              <w:t xml:space="preserve">, Génerateurs </w:t>
-            </w:r>
-            <w:r>
-              <w:t>de code automatisé</w:t>
-            </w:r>
-            <w:r>
-              <w:t xml:space="preserve">, </w:t>
-            </w:r>
-            <w:r>
-              <w:t>analyse organique, analyse d’impact, analyse fonctionne</w:t>
-            </w:r>
-            <w:r>
-              <w:t>lle</w:t>
-            </w:r>
-            <w:r>
-              <w:t>.</w:t>
+              <w:t>Méthodologie Agile – Scrum</w:t>
+            </w:r>
+            <w:r>
+              <w:t>, C#, MS</w:t>
+            </w:r>
+            <w:r>
+              <w:t xml:space="preserve"> SQL Server 2008, MS SQL Server Management Studio (SSMS) 2012</w:t>
+            </w:r>
+            <w:r>
+              <w:t xml:space="preserve">, Web Service, </w:t>
+            </w:r>
+            <w:r>
+              <w:t>XML</w:t>
+            </w:r>
+            <w:r>
+              <w:t xml:space="preserve">, JSON, ASP.NET Web Forms, ASP.NET MVC, </w:t>
+            </w:r>
+            <w:r>
+              <w:t>MS Visual Studio .Net 201</w:t>
+            </w:r>
+            <w:r>
+              <w:t>2, Bootstrap, JavaScript, Jquer</w:t>
+            </w:r>
+            <w:r>
+              <w:t>y, Silverlight, Delphi</w:t>
             </w:r>
           </w:p>
         </w:tc>
@@ -4097,14 +3217,7 @@
               <w:rPr>
                 <w:lang w:val="fr-FR"/>
               </w:rPr>
-              <w:lastRenderedPageBreak/>
-              <w:t>Entreprise brésilienne de taille moyenne avec plus de 36 ans d'expérience dans le secteur des assurances et des retraites</w:t>
-            </w:r>
-            <w:r>
-              <w:rPr>
-                <w:lang w:val="fr-FR"/>
-              </w:rPr>
-              <w:t xml:space="preserve"> </w:t>
+              <w:t xml:space="preserve">Entreprise brésilienne de taille moyenne avec plus de 36 ans d'expérience dans le secteur des assurances et des retraites </w:t>
             </w:r>
             <w:r>
               <w:rPr>
@@ -4195,8 +3308,6 @@
                 <w:lang w:val="fr-FR"/>
               </w:rPr>
             </w:pPr>
-            <w:bookmarkStart w:id="2" w:name="_GoBack"/>
-            <w:bookmarkEnd w:id="2"/>
             <w:r>
               <w:rPr>
                 <w:lang w:val="fr-FR"/>
@@ -4270,13 +3381,7 @@
               <w:t>MS Visual Studio .Net 201</w:t>
             </w:r>
             <w:r>
-              <w:t>2</w:t>
-            </w:r>
-            <w:r>
-              <w:t>, Bootstrap, JavaScript, Jquery</w:t>
-            </w:r>
-            <w:r>
-              <w:t>.</w:t>
+              <w:t>2, Bootstrap, JavaScript, Jquery.</w:t>
             </w:r>
           </w:p>
         </w:tc>
@@ -4311,7 +3416,7 @@
         </w:trPr>
         <w:tc>
           <w:tcPr>
-            <w:tcW w:w="1279" w:type="dxa"/>
+            <w:tcW w:w="1899" w:type="dxa"/>
             <w:tcBorders>
               <w:top w:val="none" w:sz="0" w:space="0" w:color="auto"/>
               <w:left w:val="none" w:sz="0" w:space="0" w:color="auto"/>
@@ -4339,7 +3444,7 @@
         </w:tc>
         <w:tc>
           <w:tcPr>
-            <w:tcW w:w="6466" w:type="dxa"/>
+            <w:tcW w:w="5918" w:type="dxa"/>
             <w:gridSpan w:val="2"/>
             <w:tcBorders>
               <w:top w:val="none" w:sz="0" w:space="0" w:color="auto"/>
@@ -4362,7 +3467,7 @@
         </w:tc>
         <w:tc>
           <w:tcPr>
-            <w:tcW w:w="1218" w:type="dxa"/>
+            <w:tcW w:w="1156" w:type="dxa"/>
             <w:tcBorders>
               <w:top w:val="none" w:sz="0" w:space="0" w:color="auto"/>
               <w:left w:val="none" w:sz="0" w:space="0" w:color="auto"/>
@@ -4378,7 +3483,7 @@
               <w:jc w:val="right"/>
               <w:outlineLvl w:val="1"/>
             </w:pPr>
-            <w:bookmarkStart w:id="3" w:name="experience08"/>
+            <w:bookmarkStart w:id="2" w:name="experience08"/>
             <w:r>
               <w:t>No.</w:t>
             </w:r>
@@ -4388,7 +3493,7 @@
             <w:r>
               <w:t>8</w:t>
             </w:r>
-            <w:bookmarkEnd w:id="3"/>
+            <w:bookmarkEnd w:id="2"/>
           </w:p>
         </w:tc>
       </w:tr>
@@ -4398,7 +3503,7 @@
         </w:trPr>
         <w:tc>
           <w:tcPr>
-            <w:tcW w:w="8963" w:type="dxa"/>
+            <w:tcW w:w="8973" w:type="dxa"/>
             <w:gridSpan w:val="4"/>
           </w:tcPr>
           <w:p/>
@@ -4410,7 +3515,7 @@
         </w:trPr>
         <w:tc>
           <w:tcPr>
-            <w:tcW w:w="7745" w:type="dxa"/>
+            <w:tcW w:w="7817" w:type="dxa"/>
             <w:gridSpan w:val="3"/>
           </w:tcPr>
           <w:p>
@@ -4433,7 +3538,7 @@
         </w:tc>
         <w:tc>
           <w:tcPr>
-            <w:tcW w:w="1218" w:type="dxa"/>
+            <w:tcW w:w="1156" w:type="dxa"/>
           </w:tcPr>
           <w:p>
             <w:pPr>
@@ -4448,7 +3553,7 @@
         </w:trPr>
         <w:tc>
           <w:tcPr>
-            <w:tcW w:w="8963" w:type="dxa"/>
+            <w:tcW w:w="8973" w:type="dxa"/>
             <w:gridSpan w:val="4"/>
           </w:tcPr>
           <w:p>
@@ -4476,7 +3581,7 @@
         </w:trPr>
         <w:tc>
           <w:tcPr>
-            <w:tcW w:w="8963" w:type="dxa"/>
+            <w:tcW w:w="8973" w:type="dxa"/>
             <w:gridSpan w:val="4"/>
           </w:tcPr>
           <w:p>
@@ -4496,7 +3601,24 @@
               <w:t>rogrammeur</w:t>
             </w:r>
             <w:r>
-              <w:t xml:space="preserve">      58 mois</w:t>
+              <w:t xml:space="preserve">      </w:t>
+            </w:r>
+            <w:r>
+              <w:t>40</w:t>
+            </w:r>
+            <w:r>
+              <w:t xml:space="preserve"> mois</w:t>
+            </w:r>
+          </w:p>
+          <w:p>
+            <w:r>
+              <w:t xml:space="preserve">                  </w:t>
+            </w:r>
+            <w:r>
+              <w:t>Stagiaire</w:t>
+            </w:r>
+            <w:r>
+              <w:t xml:space="preserve">               18 mois</w:t>
             </w:r>
           </w:p>
         </w:tc>
@@ -4507,7 +3629,7 @@
         </w:trPr>
         <w:tc>
           <w:tcPr>
-            <w:tcW w:w="8963" w:type="dxa"/>
+            <w:tcW w:w="8973" w:type="dxa"/>
             <w:gridSpan w:val="4"/>
           </w:tcPr>
           <w:p>
@@ -4521,52 +3643,8 @@
               <w:rPr>
                 <w:lang w:val="fr-FR"/>
               </w:rPr>
-              <w:t>La</w:t>
-            </w:r>
-            <w:r>
-              <w:rPr>
-                <w:lang w:val="fr-FR"/>
-              </w:rPr>
-              <w:t xml:space="preserve"> </w:t>
-            </w:r>
-            <w:r>
-              <w:rPr>
-                <w:lang w:val="fr-FR"/>
-              </w:rPr>
-              <w:t>v</w:t>
-            </w:r>
-            <w:r>
-              <w:rPr>
-                <w:lang w:val="fr-FR"/>
-              </w:rPr>
-              <w:t>ice-présidence d’informatique (</w:t>
-            </w:r>
-            <w:r>
-              <w:rPr>
-                <w:lang w:val="fr-FR"/>
-              </w:rPr>
-              <w:t>VPSI</w:t>
-            </w:r>
-            <w:r>
-              <w:rPr>
-                <w:lang w:val="fr-FR"/>
-              </w:rPr>
-              <w:t>)</w:t>
-            </w:r>
-            <w:r>
-              <w:rPr>
-                <w:lang w:val="fr-FR"/>
-              </w:rPr>
-              <w:t xml:space="preserve"> désirait être assistée dans son effort de mise à niveau des environnements Windows Server 2003 vers Windows Server 2008 et ce, pour les composantes COM+, Web ainsi que ProdPC sous la DPSSA.</w:t>
-            </w:r>
-          </w:p>
-          <w:p>
-            <w:pPr>
-              <w:jc w:val="both"/>
-              <w:rPr>
-                <w:lang w:val="fr-FR"/>
-              </w:rPr>
-            </w:pPr>
+              <w:t>Perseus est une petite entreprise avec 20 ans d'expérience dans le domaine de la gestion de l'éducation. Elle a été la première entreprise où je travaillais en tant que stagiaire. Mes activités étaient:</w:t>
+            </w:r>
             <w:r>
               <w:rPr>
                 <w:lang w:val="fr-FR"/>
@@ -4591,19 +3669,25 @@
               <w:rPr>
                 <w:lang w:val="fr-FR"/>
               </w:rPr>
-              <w:t>B</w:t>
-            </w:r>
-            <w:r>
-              <w:rPr>
-                <w:lang w:val="fr-FR"/>
-              </w:rPr>
-              <w:t>âtir les lis</w:t>
-            </w:r>
-            <w:r>
-              <w:rPr>
-                <w:lang w:val="fr-FR"/>
-              </w:rPr>
-              <w:t>tes de composantes à convertir</w:t>
+              <w:t xml:space="preserve">Développeur responsable de la création et de la maintenance des rapports de l'entreprise. Utilisation de SQL, </w:t>
+            </w:r>
+            <w:r>
+              <w:rPr>
+                <w:lang w:val="fr-FR"/>
+              </w:rPr>
+              <w:t>Rave Reports</w:t>
+            </w:r>
+            <w:r>
+              <w:rPr>
+                <w:lang w:val="fr-FR"/>
+              </w:rPr>
+              <w:t xml:space="preserve"> et </w:t>
+            </w:r>
+            <w:r>
+              <w:rPr>
+                <w:lang w:val="fr-FR"/>
+              </w:rPr>
+              <w:t>Fast Reports.</w:t>
             </w:r>
           </w:p>
           <w:p>
@@ -4623,19 +3707,27 @@
               <w:rPr>
                 <w:lang w:val="fr-FR"/>
               </w:rPr>
-              <w:t>F</w:t>
-            </w:r>
-            <w:r>
-              <w:rPr>
-                <w:lang w:val="fr-FR"/>
-              </w:rPr>
-              <w:t>air</w:t>
-            </w:r>
-            <w:r>
-              <w:rPr>
-                <w:lang w:val="fr-FR"/>
-              </w:rPr>
-              <w:t>e une analyse d'impact sommaire</w:t>
+              <w:t>Développement de nouvelles fonctionnalités et maintenance dans le système existant de la société entièrement développé à Delphi</w:t>
+            </w:r>
+            <w:r>
+              <w:rPr>
+                <w:lang w:val="fr-FR"/>
+              </w:rPr>
+              <w:t xml:space="preserve"> </w:t>
+            </w:r>
+          </w:p>
+          <w:p>
+            <w:pPr>
+              <w:jc w:val="both"/>
+              <w:rPr>
+                <w:lang w:val="fr-FR"/>
+              </w:rPr>
+            </w:pPr>
+            <w:r>
+              <w:rPr>
+                <w:lang w:val="fr-FR"/>
+              </w:rPr>
+              <w:t>Après un an et demi, j'ai été embauché par la société et ajouté les activités suivantes:</w:t>
             </w:r>
           </w:p>
           <w:p>
@@ -4655,19 +3747,7 @@
               <w:rPr>
                 <w:lang w:val="fr-FR"/>
               </w:rPr>
-              <w:t>E</w:t>
-            </w:r>
-            <w:r>
-              <w:rPr>
-                <w:lang w:val="fr-FR"/>
-              </w:rPr>
-              <w:t>stimer les ef</w:t>
-            </w:r>
-            <w:r>
-              <w:rPr>
-                <w:lang w:val="fr-FR"/>
-              </w:rPr>
-              <w:t>forts de conversion et de test</w:t>
+              <w:t>Développement de nouvelles fonctionnalités et gestion dans le système Web de l'entreprise, en utilisant C #, HTML, CSS et JavaScript</w:t>
             </w:r>
           </w:p>
           <w:p>
@@ -4680,181 +3760,25 @@
               <w:ind w:left="517" w:hanging="157"/>
               <w:jc w:val="both"/>
               <w:rPr>
-                <w:lang w:val="fr-FR"/>
-              </w:rPr>
-            </w:pPr>
-            <w:r>
-              <w:rPr>
-                <w:lang w:val="fr-FR"/>
-              </w:rPr>
-              <w:t>Convertir les composantes</w:t>
-            </w:r>
-          </w:p>
-          <w:p>
-            <w:pPr>
-              <w:pStyle w:val="PargrafodaLista"/>
-              <w:numPr>
-                <w:ilvl w:val="0"/>
-                <w:numId w:val="11"/>
-              </w:numPr>
-              <w:ind w:left="517" w:hanging="157"/>
-              <w:jc w:val="both"/>
-              <w:rPr>
-                <w:lang w:val="fr-FR"/>
-              </w:rPr>
-            </w:pPr>
-            <w:r>
-              <w:rPr>
-                <w:lang w:val="fr-FR"/>
-              </w:rPr>
-              <w:t>R</w:t>
-            </w:r>
-            <w:r>
-              <w:rPr>
-                <w:lang w:val="fr-FR"/>
-              </w:rPr>
-              <w:t>éaliser les tests unitaires</w:t>
-            </w:r>
-          </w:p>
-          <w:p>
-            <w:pPr>
-              <w:pStyle w:val="PargrafodaLista"/>
-              <w:numPr>
-                <w:ilvl w:val="0"/>
-                <w:numId w:val="11"/>
-              </w:numPr>
-              <w:ind w:left="517" w:hanging="157"/>
-              <w:jc w:val="both"/>
-              <w:rPr>
-                <w:lang w:val="fr-FR"/>
-              </w:rPr>
-            </w:pPr>
-            <w:r>
-              <w:rPr>
-                <w:lang w:val="fr-FR"/>
-              </w:rPr>
-              <w:t>Assister les équipes internes</w:t>
-            </w:r>
-            <w:r>
-              <w:rPr>
-                <w:lang w:val="fr-FR"/>
+                <w:u w:val="single"/>
+                <w:lang w:val="fr-FR"/>
+              </w:rPr>
+            </w:pPr>
+            <w:bookmarkStart w:id="3" w:name="_GoBack"/>
+            <w:r>
+              <w:rPr>
+                <w:u w:val="single"/>
+                <w:lang w:val="fr-FR"/>
+              </w:rPr>
+              <w:t>Développement initial de nouveaux projets, ayant un contact direct dans les choix d'architecture système. Où je pourrais démarrer un prototype dans Silverlight qui remplacerait plus tard le système hérité de Delphi.</w:t>
+            </w:r>
+            <w:r>
+              <w:rPr>
+                <w:u w:val="single"/>
               </w:rPr>
               <w:t xml:space="preserve"> </w:t>
             </w:r>
-            <w:r>
-              <w:rPr>
-                <w:lang w:val="fr-FR"/>
-              </w:rPr>
-              <w:t>pour les phases subséquente</w:t>
-            </w:r>
-            <w:r>
-              <w:rPr>
-                <w:lang w:val="fr-FR"/>
-              </w:rPr>
-              <w:t>s de tests (</w:t>
-            </w:r>
-            <w:r>
-              <w:rPr>
-                <w:lang w:val="fr-FR"/>
-              </w:rPr>
-              <w:t xml:space="preserve">intègre </w:t>
-            </w:r>
-            <w:r>
-              <w:rPr>
-                <w:lang w:val="fr-FR"/>
-              </w:rPr>
-              <w:t>et prod</w:t>
-            </w:r>
-            <w:r>
-              <w:rPr>
-                <w:lang w:val="fr-FR"/>
-              </w:rPr>
-              <w:t>uction</w:t>
-            </w:r>
-            <w:r>
-              <w:rPr>
-                <w:lang w:val="fr-FR"/>
-              </w:rPr>
-              <w:t>)</w:t>
-            </w:r>
-            <w:r>
-              <w:rPr>
-                <w:lang w:val="fr-FR"/>
-              </w:rPr>
-              <w:t xml:space="preserve"> </w:t>
-            </w:r>
-          </w:p>
-          <w:p>
-            <w:pPr>
-              <w:jc w:val="both"/>
-              <w:rPr>
-                <w:lang w:val="fr-FR"/>
-              </w:rPr>
-            </w:pPr>
-            <w:r>
-              <w:rPr>
-                <w:lang w:val="fr-FR"/>
-              </w:rPr>
-              <w:t xml:space="preserve">Les technologies utilisées étaient .NET 1, 2 et 4, WinBatch, VB6 et PowerBuilder 6, 7, 9 et 12. </w:t>
-            </w:r>
-          </w:p>
-          <w:p>
-            <w:pPr>
-              <w:jc w:val="both"/>
-              <w:rPr>
-                <w:lang w:val="fr-FR"/>
-              </w:rPr>
-            </w:pPr>
-            <w:r>
-              <w:rPr>
-                <w:lang w:val="fr-FR"/>
-              </w:rPr>
-              <w:t>En parallèle à l'effort ProdPC/Web/COM+, l'équipe des membres de CGI devait également convertir, toujours pour la DPSSA, des packages SSIS et des rapports SSRS de la plateforme SQL Server 2005 à SQL Server 2012.</w:t>
-            </w:r>
-          </w:p>
-          <w:p>
-            <w:pPr>
-              <w:jc w:val="both"/>
-            </w:pPr>
-            <w:r>
-              <w:t>Dans ce mandat j’ai agi à titre de</w:t>
-            </w:r>
-            <w:r>
-              <w:t xml:space="preserve"> testeur. Chaque dossier converti devrait subir </w:t>
-            </w:r>
-            <w:r>
-              <w:t>plusieurs</w:t>
-            </w:r>
-            <w:r>
-              <w:t xml:space="preserve"> essais avant </w:t>
-            </w:r>
-            <w:r>
-              <w:t>l</w:t>
-            </w:r>
-            <w:r>
-              <w:t>a mise</w:t>
-            </w:r>
-            <w:r>
-              <w:t xml:space="preserve"> </w:t>
-            </w:r>
-            <w:r>
-              <w:t>en production</w:t>
-            </w:r>
-            <w:r>
-              <w:t>,</w:t>
-            </w:r>
-            <w:r>
-              <w:t xml:space="preserve"> pour assurer son bon fonctionnement dans le </w:t>
-            </w:r>
-            <w:r>
-              <w:t>nouvel</w:t>
-            </w:r>
-            <w:r>
-              <w:t xml:space="preserve"> environnement. </w:t>
-            </w:r>
-            <w:r>
-              <w:t xml:space="preserve">Notamment les mesures nécessaires en cas de besoin doivent être faites. </w:t>
-            </w:r>
+            <w:bookmarkEnd w:id="3"/>
           </w:p>
         </w:tc>
       </w:tr>
@@ -4864,7 +3788,7 @@
         </w:trPr>
         <w:tc>
           <w:tcPr>
-            <w:tcW w:w="1550" w:type="dxa"/>
+            <w:tcW w:w="2149" w:type="dxa"/>
             <w:gridSpan w:val="2"/>
           </w:tcPr>
           <w:p>
@@ -4883,7 +3807,7 @@
         </w:tc>
         <w:tc>
           <w:tcPr>
-            <w:tcW w:w="7413" w:type="dxa"/>
+            <w:tcW w:w="6824" w:type="dxa"/>
             <w:gridSpan w:val="2"/>
           </w:tcPr>
           <w:p>
@@ -4893,147 +3817,33 @@
                 <w:lang w:val="en-CA"/>
               </w:rPr>
             </w:pPr>
-            <w:proofErr w:type="spellStart"/>
-            <w:r>
-              <w:rPr>
-                <w:lang w:val="en-CA"/>
-              </w:rPr>
-              <w:t>Méthodologie</w:t>
-            </w:r>
-            <w:proofErr w:type="spellEnd"/>
-            <w:r>
-              <w:rPr>
-                <w:lang w:val="en-CA"/>
-              </w:rPr>
-              <w:t xml:space="preserve"> Agile </w:t>
-            </w:r>
-            <w:r>
-              <w:rPr>
-                <w:lang w:val="en-CA"/>
-              </w:rPr>
-              <w:t>–</w:t>
-            </w:r>
-            <w:r>
-              <w:rPr>
-                <w:lang w:val="en-CA"/>
-              </w:rPr>
-              <w:t xml:space="preserve"> Scrum</w:t>
-            </w:r>
-            <w:r>
-              <w:rPr>
-                <w:lang w:val="en-CA"/>
-              </w:rPr>
-              <w:t xml:space="preserve">, </w:t>
-            </w:r>
-            <w:r>
-              <w:rPr>
-                <w:lang w:val="en-CA"/>
-              </w:rPr>
-              <w:t xml:space="preserve">MS SQL Server 2012, MS Team Foundation Server (TFS) 2010, MS Visual Studio 2010, Sybase Central, Wilson </w:t>
-            </w:r>
-            <w:proofErr w:type="spellStart"/>
-            <w:r>
-              <w:rPr>
-                <w:lang w:val="en-CA"/>
-              </w:rPr>
-              <w:t>WindoWare</w:t>
-            </w:r>
-            <w:proofErr w:type="spellEnd"/>
-            <w:r>
-              <w:rPr>
-                <w:lang w:val="en-CA"/>
-              </w:rPr>
-              <w:t xml:space="preserve"> </w:t>
-            </w:r>
-            <w:proofErr w:type="spellStart"/>
-            <w:r>
-              <w:rPr>
-                <w:lang w:val="en-CA"/>
-              </w:rPr>
-              <w:t>WinBatch</w:t>
-            </w:r>
-            <w:proofErr w:type="spellEnd"/>
-            <w:r>
-              <w:rPr>
-                <w:lang w:val="en-CA"/>
-              </w:rPr>
-              <w:t>,</w:t>
-            </w:r>
-            <w:r>
-              <w:rPr>
-                <w:lang w:val="en-US"/>
-              </w:rPr>
-              <w:t xml:space="preserve"> </w:t>
-            </w:r>
-            <w:proofErr w:type="spellStart"/>
-            <w:r>
-              <w:rPr>
-                <w:lang w:val="en-CA"/>
-              </w:rPr>
-              <w:t>NotePad</w:t>
-            </w:r>
-            <w:proofErr w:type="spellEnd"/>
-            <w:r>
-              <w:rPr>
-                <w:lang w:val="en-CA"/>
-              </w:rPr>
-              <w:t xml:space="preserve">++, </w:t>
-            </w:r>
-            <w:proofErr w:type="spellStart"/>
-            <w:r>
-              <w:rPr>
-                <w:lang w:val="en-CA"/>
-              </w:rPr>
-              <w:t>Outil</w:t>
-            </w:r>
-            <w:proofErr w:type="spellEnd"/>
-            <w:r>
-              <w:rPr>
-                <w:lang w:val="en-CA"/>
-              </w:rPr>
-              <w:t xml:space="preserve"> de Deployment .NET, </w:t>
-            </w:r>
-            <w:proofErr w:type="spellStart"/>
-            <w:r>
-              <w:rPr>
-                <w:lang w:val="en-CA"/>
-              </w:rPr>
-              <w:t>WinBatch</w:t>
-            </w:r>
-            <w:proofErr w:type="spellEnd"/>
-            <w:r>
-              <w:rPr>
-                <w:lang w:val="en-CA"/>
-              </w:rPr>
-              <w:t xml:space="preserve"> Studio, </w:t>
-            </w:r>
-            <w:proofErr w:type="spellStart"/>
-            <w:r>
-              <w:rPr>
-                <w:lang w:val="en-CA"/>
-              </w:rPr>
-              <w:t>HostExplorer</w:t>
-            </w:r>
-            <w:proofErr w:type="spellEnd"/>
-            <w:r>
-              <w:rPr>
-                <w:lang w:val="en-CA"/>
-              </w:rPr>
-              <w:t xml:space="preserve"> (Central), SQL Server Management Studio et </w:t>
-            </w:r>
-            <w:proofErr w:type="spellStart"/>
-            <w:r>
-              <w:rPr>
-                <w:lang w:val="en-CA"/>
-              </w:rPr>
-              <w:t>SyBase</w:t>
-            </w:r>
-            <w:proofErr w:type="spellEnd"/>
-            <w:r>
-              <w:rPr>
-                <w:lang w:val="en-CA"/>
-              </w:rPr>
-              <w:t>.</w:t>
+            <w:r>
+              <w:t>Méthodologie Agile – Scrum</w:t>
+            </w:r>
+            <w:r>
+              <w:t>, C#, MS</w:t>
+            </w:r>
+            <w:r>
+              <w:t xml:space="preserve"> SQL Server 2008, MS SQL Server Management Studio (SSMS) 2012</w:t>
+            </w:r>
+            <w:r>
+              <w:t xml:space="preserve">, Web Service, </w:t>
+            </w:r>
+            <w:r>
+              <w:t>XML</w:t>
+            </w:r>
+            <w:r>
+              <w:t xml:space="preserve">, JSON, ASP.NET Web </w:t>
+            </w:r>
+            <w:r>
+              <w:lastRenderedPageBreak/>
+              <w:t xml:space="preserve">Forms, ASP.NET MVC, </w:t>
+            </w:r>
+            <w:r>
+              <w:t>MS Visual Studio .Net 201</w:t>
+            </w:r>
+            <w:r>
+              <w:t>2, Bootstrap, JavaScript, Jquery, Silverlight, Delphi</w:t>
             </w:r>
           </w:p>
         </w:tc>
@@ -8702,7 +7512,7 @@
 </file>
 
 <file path=customXml/itemProps1.xml><?xml version="1.0" encoding="utf-8"?>
-<ds:datastoreItem xmlns:ds="http://schemas.openxmlformats.org/officeDocument/2006/customXml" ds:itemID="{50A27834-4663-40FB-9E8C-0D152123D4F3}">
+<ds:datastoreItem xmlns:ds="http://schemas.openxmlformats.org/officeDocument/2006/customXml" ds:itemID="{8F218030-861B-4574-8A6C-89FDC26BD79F}">
   <ds:schemaRefs>
     <ds:schemaRef ds:uri="http://schemas.openxmlformats.org/officeDocument/2006/bibliography"/>
   </ds:schemaRefs>

</xml_diff>